<commit_message>
added logo and calculator
</commit_message>
<xml_diff>
--- a/whitepaper.docx
+++ b/whitepaper.docx
@@ -25,29 +25,7 @@
           <w:sz w:val="40"/>
           <w:szCs w:val="40"/>
         </w:rPr>
-        <w:t>$</w:t>
-      </w:r>
-      <w:proofErr w:type="spellStart"/>
-      <w:r>
-        <w:rPr>
-          <w:rFonts w:ascii="Arial" w:eastAsia="Times New Roman" w:hAnsi="Arial" w:cs="Arial"/>
-          <w:color w:val="000000"/>
-          <w:kern w:val="36"/>
-          <w:sz w:val="40"/>
-          <w:szCs w:val="40"/>
-        </w:rPr>
-        <w:t>olid</w:t>
-      </w:r>
-      <w:proofErr w:type="spellEnd"/>
-      <w:r>
-        <w:rPr>
-          <w:rFonts w:ascii="Arial" w:eastAsia="Times New Roman" w:hAnsi="Arial" w:cs="Arial"/>
-          <w:color w:val="000000"/>
-          <w:kern w:val="36"/>
-          <w:sz w:val="40"/>
-          <w:szCs w:val="40"/>
-        </w:rPr>
-        <w:t xml:space="preserve"> - A dynamic self-liquidated token that solve liquidity problem</w:t>
+        <w:t>$olid - A dynamic self-liquidated token that solve liquidity problem</w:t>
       </w:r>
     </w:p>
     <w:p>
@@ -77,17 +55,8 @@
           <w:rFonts w:ascii="Arial" w:eastAsia="Times New Roman" w:hAnsi="Arial" w:cs="Arial"/>
           <w:color w:val="000000"/>
         </w:rPr>
-        <w:t xml:space="preserve">Kwan Justin Chi Yee, Jayson </w:t>
-      </w:r>
-      <w:proofErr w:type="spellStart"/>
-      <w:r>
-        <w:rPr>
-          <w:rFonts w:ascii="Arial" w:eastAsia="Times New Roman" w:hAnsi="Arial" w:cs="Arial"/>
-          <w:color w:val="000000"/>
-        </w:rPr>
-        <w:t>Rahmlow</w:t>
-      </w:r>
-      <w:proofErr w:type="spellEnd"/>
+        <w:t>Kwan Justin Chi Yee, Jayson Rahmlow</w:t>
+      </w:r>
     </w:p>
     <w:p>
       <w:pPr>
@@ -179,16 +148,7 @@
           <w:rFonts w:ascii="Arial" w:eastAsia="Times New Roman" w:hAnsi="Arial" w:cs="Arial"/>
           <w:color w:val="000000"/>
         </w:rPr>
-        <w:t xml:space="preserve">A simple trading </w:t>
-      </w:r>
-      <w:proofErr w:type="spellStart"/>
-      <w:proofErr w:type="gramStart"/>
-      <w:r>
-        <w:rPr>
-          <w:rFonts w:ascii="Arial" w:eastAsia="Times New Roman" w:hAnsi="Arial" w:cs="Arial"/>
-          <w:color w:val="000000"/>
-        </w:rPr>
-        <w:t>formula,</w:t>
+        <w:t>A simple trading formula,</w:t>
       </w:r>
       <w:r>
         <w:rPr>
@@ -198,42 +158,14 @@
           <w:szCs w:val="35"/>
           <w:shd w:val="clear" w:color="auto" w:fill="F2F5F8"/>
         </w:rPr>
-        <w:t>x</w:t>
-      </w:r>
-      <w:proofErr w:type="spellEnd"/>
-      <w:proofErr w:type="gramEnd"/>
-      <w:r>
-        <w:rPr>
-          <w:rFonts w:ascii="Times New Roman" w:eastAsia="Times New Roman" w:hAnsi="Times New Roman" w:cs="Times New Roman"/>
-          <w:color w:val="333333"/>
-          <w:sz w:val="35"/>
-          <w:szCs w:val="35"/>
-          <w:shd w:val="clear" w:color="auto" w:fill="F2F5F8"/>
-        </w:rPr>
-        <w:t xml:space="preserve"> * y = k.</w:t>
-      </w:r>
-      <w:r>
-        <w:rPr>
-          <w:rFonts w:ascii="Arial" w:eastAsia="Times New Roman" w:hAnsi="Arial" w:cs="Arial"/>
-          <w:color w:val="000000"/>
-        </w:rPr>
-        <w:t xml:space="preserve"> proposed by </w:t>
-      </w:r>
-      <w:proofErr w:type="spellStart"/>
-      <w:r>
-        <w:rPr>
-          <w:rFonts w:ascii="Arial" w:eastAsia="Times New Roman" w:hAnsi="Arial" w:cs="Arial"/>
-          <w:color w:val="000000"/>
-        </w:rPr>
-        <w:t>uni</w:t>
-      </w:r>
-      <w:proofErr w:type="spellEnd"/>
-      <w:r>
-        <w:rPr>
-          <w:rFonts w:ascii="Arial" w:eastAsia="Times New Roman" w:hAnsi="Arial" w:cs="Arial"/>
-          <w:color w:val="000000"/>
-        </w:rPr>
-        <w:t>-swap, is used to determine the price of token based on the supply and demand. However, this leads to whales with multi-millions worth of cryptocurrency pump and dump the price due to its delayed adjustment of price. Hence, we proposed a more advanced algorithm to avoid so.</w:t>
+        <w:t>x * y = k.</w:t>
+      </w:r>
+      <w:r>
+        <w:rPr>
+          <w:rFonts w:ascii="Arial" w:eastAsia="Times New Roman" w:hAnsi="Arial" w:cs="Arial"/>
+          <w:color w:val="000000"/>
+        </w:rPr>
+        <w:t xml:space="preserve"> proposed by uni-swap, is used to determine the price of token based on the supply and demand. However, this leads to whales with multi-millions worth of cryptocurrency pump and dump the price due to its delayed adjustment of price. Hence, we proposed a more advanced algorithm to avoid so.</w:t>
       </w:r>
     </w:p>
     <w:p>
@@ -1174,13 +1106,7 @@
                     <w:rPr>
                       <w:rFonts w:ascii="Cambria Math" w:hAnsi="Cambria Math"/>
                     </w:rPr>
-                    <m:t>i=</m:t>
-                  </m:r>
-                  <m:r>
-                    <w:rPr>
-                      <w:rFonts w:ascii="Cambria Math" w:hAnsi="Cambria Math"/>
-                    </w:rPr>
-                    <m:t>1</m:t>
+                    <m:t>i=1</m:t>
                   </m:r>
                 </m:sub>
                 <m:sup>
@@ -1426,6 +1352,108 @@
         <w:t>)</w:t>
       </w:r>
     </w:p>
+    <w:p>
+      <m:oMathPara>
+        <m:oMath>
+          <m:sSup>
+            <m:sSupPr>
+              <m:ctrlPr>
+                <w:rPr>
+                  <w:rFonts w:ascii="Cambria Math" w:hAnsi="Cambria Math"/>
+                  <w:i/>
+                </w:rPr>
+              </m:ctrlPr>
+            </m:sSupPr>
+            <m:e>
+              <m:r>
+                <w:rPr>
+                  <w:rFonts w:ascii="Cambria Math" w:hAnsi="Cambria Math"/>
+                </w:rPr>
+                <m:t>(</m:t>
+              </m:r>
+              <m:f>
+                <m:fPr>
+                  <m:ctrlPr>
+                    <w:rPr>
+                      <w:rFonts w:ascii="Cambria Math" w:hAnsi="Cambria Math"/>
+                      <w:i/>
+                    </w:rPr>
+                  </m:ctrlPr>
+                </m:fPr>
+                <m:num>
+                  <m:r>
+                    <w:rPr>
+                      <w:rFonts w:ascii="Cambria Math" w:hAnsi="Cambria Math"/>
+                    </w:rPr>
+                    <m:t>3</m:t>
+                  </m:r>
+                </m:num>
+                <m:den>
+                  <m:r>
+                    <w:rPr>
+                      <w:rFonts w:ascii="Cambria Math" w:hAnsi="Cambria Math"/>
+                    </w:rPr>
+                    <m:t>2</m:t>
+                  </m:r>
+                </m:den>
+              </m:f>
+              <m:r>
+                <w:rPr>
+                  <w:rFonts w:ascii="Cambria Math" w:hAnsi="Cambria Math"/>
+                </w:rPr>
+                <m:t>n+</m:t>
+              </m:r>
+              <m:sSup>
+                <m:sSupPr>
+                  <m:ctrlPr>
+                    <w:rPr>
+                      <w:rFonts w:ascii="Cambria Math" w:hAnsi="Cambria Math"/>
+                      <w:i/>
+                    </w:rPr>
+                  </m:ctrlPr>
+                </m:sSupPr>
+                <m:e>
+                  <m:r>
+                    <w:rPr>
+                      <w:rFonts w:ascii="Cambria Math" w:hAnsi="Cambria Math"/>
+                    </w:rPr>
+                    <m:t>p</m:t>
+                  </m:r>
+                </m:e>
+                <m:sup>
+                  <m:r>
+                    <w:rPr>
+                      <w:rFonts w:ascii="Cambria Math" w:hAnsi="Cambria Math"/>
+                    </w:rPr>
+                    <m:t>3/2</m:t>
+                  </m:r>
+                </m:sup>
+              </m:sSup>
+              <m:r>
+                <w:rPr>
+                  <w:rFonts w:ascii="Cambria Math" w:hAnsi="Cambria Math"/>
+                </w:rPr>
+                <m:t>)</m:t>
+              </m:r>
+            </m:e>
+            <m:sup>
+              <m:r>
+                <w:rPr>
+                  <w:rFonts w:ascii="Cambria Math" w:hAnsi="Cambria Math"/>
+                </w:rPr>
+                <m:t>2/3</m:t>
+              </m:r>
+            </m:sup>
+          </m:sSup>
+          <m:r>
+            <w:rPr>
+              <w:rFonts w:ascii="Cambria Math" w:hAnsi="Cambria Math"/>
+            </w:rPr>
+            <m:t>-p</m:t>
+          </m:r>
+        </m:oMath>
+      </m:oMathPara>
+    </w:p>
     <w:p/>
     <w:p>
       <m:oMathPara>
@@ -1487,13 +1515,7 @@
                     <w:rPr>
                       <w:rFonts w:ascii="Cambria Math" w:hAnsi="Cambria Math"/>
                     </w:rPr>
-                    <m:t>i=</m:t>
-                  </m:r>
-                  <m:r>
-                    <w:rPr>
-                      <w:rFonts w:ascii="Cambria Math" w:hAnsi="Cambria Math"/>
-                    </w:rPr>
-                    <m:t>1</m:t>
+                    <m:t>i=1</m:t>
                   </m:r>
                 </m:sub>
                 <m:sup>
@@ -1573,13 +1595,7 @@
                 <w:rPr>
                   <w:rFonts w:ascii="Cambria Math" w:hAnsi="Cambria Math"/>
                 </w:rPr>
-                <m:t>-</m:t>
-              </m:r>
-              <m:r>
-                <w:rPr>
-                  <w:rFonts w:ascii="Cambria Math" w:hAnsi="Cambria Math"/>
-                </w:rPr>
-                <m:t>i*</m:t>
+                <m:t>-i*</m:t>
               </m:r>
               <m:f>
                 <m:fPr>
@@ -2235,23 +2251,7 @@
           <w:rFonts w:ascii="Arial" w:eastAsia="Times New Roman" w:hAnsi="Arial" w:cs="Arial"/>
           <w:color w:val="000000"/>
         </w:rPr>
-        <w:t>Price of an individual coin is adjusted by the formula: P = P(</w:t>
-      </w:r>
-      <w:proofErr w:type="spellStart"/>
-      <w:r>
-        <w:rPr>
-          <w:rFonts w:ascii="Arial" w:eastAsia="Times New Roman" w:hAnsi="Arial" w:cs="Arial"/>
-          <w:color w:val="000000"/>
-        </w:rPr>
-        <w:t>d+T</w:t>
-      </w:r>
-      <w:proofErr w:type="spellEnd"/>
-      <w:r>
-        <w:rPr>
-          <w:rFonts w:ascii="Arial" w:eastAsia="Times New Roman" w:hAnsi="Arial" w:cs="Arial"/>
-          <w:color w:val="000000"/>
-        </w:rPr>
-        <w:t>)/T.</w:t>
+        <w:t>Price of an individual coin is adjusted by the formula: P = P(d+T)/T.</w:t>
       </w:r>
     </w:p>
     <w:p>
@@ -2309,17 +2309,8 @@
           <w:rFonts w:ascii="Arial" w:eastAsia="Times New Roman" w:hAnsi="Arial" w:cs="Arial"/>
           <w:color w:val="000000"/>
         </w:rPr>
-        <w:t xml:space="preserve">coin </w:t>
-      </w:r>
-      <w:proofErr w:type="gramStart"/>
-      <w:r>
-        <w:rPr>
-          <w:rFonts w:ascii="Arial" w:eastAsia="Times New Roman" w:hAnsi="Arial" w:cs="Arial"/>
-          <w:color w:val="000000"/>
-        </w:rPr>
-        <w:t>A{</w:t>
-      </w:r>
-      <w:proofErr w:type="gramEnd"/>
+        <w:t>coin A{</w:t>
+      </w:r>
     </w:p>
     <w:p>
       <w:pPr>
@@ -2401,17 +2392,8 @@
           <w:rFonts w:ascii="Arial" w:eastAsia="Times New Roman" w:hAnsi="Arial" w:cs="Arial"/>
           <w:color w:val="000000"/>
         </w:rPr>
-        <w:t xml:space="preserve">coin </w:t>
-      </w:r>
-      <w:proofErr w:type="gramStart"/>
-      <w:r>
-        <w:rPr>
-          <w:rFonts w:ascii="Arial" w:eastAsia="Times New Roman" w:hAnsi="Arial" w:cs="Arial"/>
-          <w:color w:val="000000"/>
-        </w:rPr>
-        <w:t>B{</w:t>
-      </w:r>
-      <w:proofErr w:type="gramEnd"/>
+        <w:t>coin B{</w:t>
+      </w:r>
     </w:p>
     <w:p>
       <w:pPr>
@@ -2551,23 +2533,7 @@
           <w:rFonts w:ascii="Arial" w:eastAsia="Times New Roman" w:hAnsi="Arial" w:cs="Arial"/>
           <w:color w:val="000000"/>
         </w:rPr>
-        <w:t xml:space="preserve">Since token has its own contract address, by mapping the token address into </w:t>
-      </w:r>
-      <w:proofErr w:type="gramStart"/>
-      <w:r>
-        <w:rPr>
-          <w:rFonts w:ascii="Arial" w:eastAsia="Times New Roman" w:hAnsi="Arial" w:cs="Arial"/>
-          <w:color w:val="000000"/>
-        </w:rPr>
-        <w:t>the a</w:t>
-      </w:r>
-      <w:proofErr w:type="gramEnd"/>
-      <w:r>
-        <w:rPr>
-          <w:rFonts w:ascii="Arial" w:eastAsia="Times New Roman" w:hAnsi="Arial" w:cs="Arial"/>
-          <w:color w:val="000000"/>
-        </w:rPr>
-        <w:t xml:space="preserve"> pointer structure that holds the information of the token, </w:t>
+        <w:t>Since token has its own contract address, by mapping the token address into the a pointer structure that holds the information of the token, </w:t>
       </w:r>
     </w:p>
     <w:p>
@@ -2704,6 +2670,56 @@
     </w:sectPr>
   </w:body>
 </w:document>
+</file>
+
+<file path=word/endnotes.xml><?xml version="1.0" encoding="utf-8"?>
+<w:endnotes xmlns:wpc="http://schemas.microsoft.com/office/word/2010/wordprocessingCanvas" xmlns:cx="http://schemas.microsoft.com/office/drawing/2014/chartex" xmlns:cx1="http://schemas.microsoft.com/office/drawing/2015/9/8/chartex" xmlns:cx2="http://schemas.microsoft.com/office/drawing/2015/10/21/chartex" xmlns:cx3="http://schemas.microsoft.com/office/drawing/2016/5/9/chartex" xmlns:cx4="http://schemas.microsoft.com/office/drawing/2016/5/10/chartex" xmlns:cx5="http://schemas.microsoft.com/office/drawing/2016/5/11/chartex" xmlns:cx6="http://schemas.microsoft.com/office/drawing/2016/5/12/chartex" xmlns:cx7="http://schemas.microsoft.com/office/drawing/2016/5/13/chartex" xmlns:cx8="http://schemas.microsoft.com/office/drawing/2016/5/14/chartex" xmlns:mc="http://schemas.openxmlformats.org/markup-compatibility/2006" xmlns:aink="http://schemas.microsoft.com/office/drawing/2016/ink" xmlns:am3d="http://schemas.microsoft.com/office/drawing/2017/model3d" xmlns:o="urn:schemas-microsoft-com:office:office" xmlns:r="http://schemas.openxmlformats.org/officeDocument/2006/relationships" xmlns:m="http://schemas.openxmlformats.org/officeDocument/2006/math" xmlns:v="urn:schemas-microsoft-com:vml" xmlns:wp14="http://schemas.microsoft.com/office/word/2010/wordprocessingDrawing" xmlns:wp="http://schemas.openxmlformats.org/drawingml/2006/wordprocessingDrawing" xmlns:w10="urn:schemas-microsoft-com:office:word" xmlns:w="http://schemas.openxmlformats.org/wordprocessingml/2006/main" xmlns:w14="http://schemas.microsoft.com/office/word/2010/wordml" xmlns:w15="http://schemas.microsoft.com/office/word/2012/wordml" xmlns:w16cex="http://schemas.microsoft.com/office/word/2018/wordml/cex" xmlns:w16cid="http://schemas.microsoft.com/office/word/2016/wordml/cid" xmlns:w16="http://schemas.microsoft.com/office/word/2018/wordml" xmlns:w16se="http://schemas.microsoft.com/office/word/2015/wordml/symex" xmlns:wpg="http://schemas.microsoft.com/office/word/2010/wordprocessingGroup" xmlns:wpi="http://schemas.microsoft.com/office/word/2010/wordprocessingInk" xmlns:wne="http://schemas.microsoft.com/office/word/2006/wordml" xmlns:wps="http://schemas.microsoft.com/office/word/2010/wordprocessingShape" mc:Ignorable="w14 w15 w16se w16cid w16 w16cex wp14">
+  <w:endnote w:type="separator" w:id="-1">
+    <w:p>
+      <w:pPr>
+        <w:spacing w:after="0" w:line="240" w:lineRule="auto"/>
+      </w:pPr>
+      <w:r>
+        <w:separator/>
+      </w:r>
+    </w:p>
+  </w:endnote>
+  <w:endnote w:type="continuationSeparator" w:id="0">
+    <w:p>
+      <w:pPr>
+        <w:spacing w:after="0" w:line="240" w:lineRule="auto"/>
+      </w:pPr>
+      <w:r>
+        <w:continuationSeparator/>
+      </w:r>
+    </w:p>
+  </w:endnote>
+</w:endnotes>
+</file>
+
+<file path=word/footnotes.xml><?xml version="1.0" encoding="utf-8"?>
+<w:footnotes xmlns:wpc="http://schemas.microsoft.com/office/word/2010/wordprocessingCanvas" xmlns:cx="http://schemas.microsoft.com/office/drawing/2014/chartex" xmlns:cx1="http://schemas.microsoft.com/office/drawing/2015/9/8/chartex" xmlns:cx2="http://schemas.microsoft.com/office/drawing/2015/10/21/chartex" xmlns:cx3="http://schemas.microsoft.com/office/drawing/2016/5/9/chartex" xmlns:cx4="http://schemas.microsoft.com/office/drawing/2016/5/10/chartex" xmlns:cx5="http://schemas.microsoft.com/office/drawing/2016/5/11/chartex" xmlns:cx6="http://schemas.microsoft.com/office/drawing/2016/5/12/chartex" xmlns:cx7="http://schemas.microsoft.com/office/drawing/2016/5/13/chartex" xmlns:cx8="http://schemas.microsoft.com/office/drawing/2016/5/14/chartex" xmlns:mc="http://schemas.openxmlformats.org/markup-compatibility/2006" xmlns:aink="http://schemas.microsoft.com/office/drawing/2016/ink" xmlns:am3d="http://schemas.microsoft.com/office/drawing/2017/model3d" xmlns:o="urn:schemas-microsoft-com:office:office" xmlns:r="http://schemas.openxmlformats.org/officeDocument/2006/relationships" xmlns:m="http://schemas.openxmlformats.org/officeDocument/2006/math" xmlns:v="urn:schemas-microsoft-com:vml" xmlns:wp14="http://schemas.microsoft.com/office/word/2010/wordprocessingDrawing" xmlns:wp="http://schemas.openxmlformats.org/drawingml/2006/wordprocessingDrawing" xmlns:w10="urn:schemas-microsoft-com:office:word" xmlns:w="http://schemas.openxmlformats.org/wordprocessingml/2006/main" xmlns:w14="http://schemas.microsoft.com/office/word/2010/wordml" xmlns:w15="http://schemas.microsoft.com/office/word/2012/wordml" xmlns:w16cex="http://schemas.microsoft.com/office/word/2018/wordml/cex" xmlns:w16cid="http://schemas.microsoft.com/office/word/2016/wordml/cid" xmlns:w16="http://schemas.microsoft.com/office/word/2018/wordml" xmlns:w16se="http://schemas.microsoft.com/office/word/2015/wordml/symex" xmlns:wpg="http://schemas.microsoft.com/office/word/2010/wordprocessingGroup" xmlns:wpi="http://schemas.microsoft.com/office/word/2010/wordprocessingInk" xmlns:wne="http://schemas.microsoft.com/office/word/2006/wordml" xmlns:wps="http://schemas.microsoft.com/office/word/2010/wordprocessingShape" mc:Ignorable="w14 w15 w16se w16cid w16 w16cex wp14">
+  <w:footnote w:type="separator" w:id="-1">
+    <w:p>
+      <w:pPr>
+        <w:spacing w:after="0" w:line="240" w:lineRule="auto"/>
+      </w:pPr>
+      <w:r>
+        <w:separator/>
+      </w:r>
+    </w:p>
+  </w:footnote>
+  <w:footnote w:type="continuationSeparator" w:id="0">
+    <w:p>
+      <w:pPr>
+        <w:spacing w:after="0" w:line="240" w:lineRule="auto"/>
+      </w:pPr>
+      <w:r>
+        <w:continuationSeparator/>
+      </w:r>
+    </w:p>
+  </w:footnote>
+</w:footnotes>
 </file>
 
 <file path=word/numbering.xml><?xml version="1.0" encoding="utf-8"?>
@@ -3879,6 +3895,50 @@
       <w:szCs w:val="24"/>
     </w:rPr>
   </w:style>
+  <w:style w:type="paragraph" w:styleId="a4">
+    <w:name w:val="header"/>
+    <w:basedOn w:val="a"/>
+    <w:link w:val="a5"/>
+    <w:uiPriority w:val="99"/>
+    <w:unhideWhenUsed/>
+    <w:rsid w:val="00E8781E"/>
+    <w:pPr>
+      <w:tabs>
+        <w:tab w:val="center" w:pos="4320"/>
+        <w:tab w:val="right" w:pos="8640"/>
+      </w:tabs>
+      <w:spacing w:after="0" w:line="240" w:lineRule="auto"/>
+    </w:pPr>
+  </w:style>
+  <w:style w:type="character" w:customStyle="1" w:styleId="a5">
+    <w:name w:val="頁首 字元"/>
+    <w:basedOn w:val="a0"/>
+    <w:link w:val="a4"/>
+    <w:uiPriority w:val="99"/>
+    <w:rsid w:val="00E8781E"/>
+  </w:style>
+  <w:style w:type="paragraph" w:styleId="a6">
+    <w:name w:val="footer"/>
+    <w:basedOn w:val="a"/>
+    <w:link w:val="a7"/>
+    <w:uiPriority w:val="99"/>
+    <w:unhideWhenUsed/>
+    <w:rsid w:val="00E8781E"/>
+    <w:pPr>
+      <w:tabs>
+        <w:tab w:val="center" w:pos="4320"/>
+        <w:tab w:val="right" w:pos="8640"/>
+      </w:tabs>
+      <w:spacing w:after="0" w:line="240" w:lineRule="auto"/>
+    </w:pPr>
+  </w:style>
+  <w:style w:type="character" w:customStyle="1" w:styleId="a7">
+    <w:name w:val="頁尾 字元"/>
+    <w:basedOn w:val="a0"/>
+    <w:link w:val="a6"/>
+    <w:uiPriority w:val="99"/>
+    <w:rsid w:val="00E8781E"/>
+  </w:style>
 </w:styles>
 </file>
 

</xml_diff>